<commit_message>
made some local changes
</commit_message>
<xml_diff>
--- a/Battle_of_Neighbourhoods.docx
+++ b/Battle_of_Neighbourhoods.docx
@@ -112,22 +112,13 @@
         </w:rPr>
         <w:t xml:space="preserve">, in </w:t>
       </w:r>
-      <w:proofErr w:type="gramStart"/>
-      <w:r>
-        <w:rPr>
-          <w:sz w:val="32"/>
-          <w:szCs w:val="32"/>
-        </w:rPr>
-        <w:t xml:space="preserve">particular, </w:t>
-      </w:r>
-      <w:r>
-        <w:rPr>
-          <w:sz w:val="32"/>
-          <w:szCs w:val="32"/>
-        </w:rPr>
-        <w:t xml:space="preserve"> is</w:t>
-      </w:r>
-      <w:proofErr w:type="gramEnd"/>
+      <w:r>
+        <w:rPr>
+          <w:sz w:val="32"/>
+          <w:szCs w:val="32"/>
+        </w:rPr>
+        <w:t>particular, is</w:t>
+      </w:r>
       <w:r>
         <w:rPr>
           <w:sz w:val="32"/>
@@ -537,23 +528,7 @@
             <w:sz w:val="32"/>
             <w:szCs w:val="32"/>
           </w:rPr>
-          <w:t>li</w:t>
-        </w:r>
-        <w:r>
-          <w:rPr>
-            <w:rStyle w:val="Hyperlink"/>
-            <w:sz w:val="32"/>
-            <w:szCs w:val="32"/>
-          </w:rPr>
-          <w:t>n</w:t>
-        </w:r>
-        <w:r>
-          <w:rPr>
-            <w:rStyle w:val="Hyperlink"/>
-            <w:sz w:val="32"/>
-            <w:szCs w:val="32"/>
-          </w:rPr>
-          <w:t>k</w:t>
+          <w:t>link</w:t>
         </w:r>
       </w:hyperlink>
       <w:r>
@@ -779,9 +754,9 @@
           <w:szCs w:val="32"/>
         </w:rPr>
         <w:drawing>
-          <wp:inline distT="0" distB="0" distL="0" distR="0" wp14:anchorId="085BB6AC" wp14:editId="5C8A3143">
-            <wp:extent cx="5651500" cy="3412636"/>
-            <wp:effectExtent l="0" t="0" r="0" b="3810"/>
+          <wp:inline distT="0" distB="0" distL="0" distR="0" wp14:anchorId="085BB6AC" wp14:editId="5CBA5103">
+            <wp:extent cx="5952015" cy="3594100"/>
+            <wp:effectExtent l="0" t="0" r="4445" b="0"/>
             <wp:docPr id="2" name="Picture 2" descr="A close up of a map&#10;&#10;Description automatically generated"/>
             <wp:cNvGraphicFramePr>
               <a:graphicFrameLocks xmlns:a="http://schemas.openxmlformats.org/drawingml/2006/main" noChangeAspect="1"/>
@@ -808,7 +783,7 @@
                   <pic:spPr>
                     <a:xfrm>
                       <a:off x="0" y="0"/>
-                      <a:ext cx="5666688" cy="3421807"/>
+                      <a:ext cx="5969845" cy="3604867"/>
                     </a:xfrm>
                     <a:prstGeom prst="rect">
                       <a:avLst/>
@@ -1698,6 +1673,33 @@
       <w:u w:val="single"/>
     </w:rPr>
   </w:style>
+  <w:style w:type="paragraph" w:styleId="BalloonText">
+    <w:name w:val="Balloon Text"/>
+    <w:basedOn w:val="Normal"/>
+    <w:link w:val="BalloonTextChar"/>
+    <w:uiPriority w:val="99"/>
+    <w:semiHidden/>
+    <w:unhideWhenUsed/>
+    <w:rsid w:val="00053EF9"/>
+    <w:rPr>
+      <w:rFonts w:ascii="Times New Roman" w:hAnsi="Times New Roman" w:cs="Times New Roman"/>
+      <w:sz w:val="18"/>
+      <w:szCs w:val="18"/>
+    </w:rPr>
+  </w:style>
+  <w:style w:type="character" w:customStyle="1" w:styleId="BalloonTextChar">
+    <w:name w:val="Balloon Text Char"/>
+    <w:basedOn w:val="DefaultParagraphFont"/>
+    <w:link w:val="BalloonText"/>
+    <w:uiPriority w:val="99"/>
+    <w:semiHidden/>
+    <w:rsid w:val="00053EF9"/>
+    <w:rPr>
+      <w:rFonts w:ascii="Times New Roman" w:hAnsi="Times New Roman" w:cs="Times New Roman"/>
+      <w:sz w:val="18"/>
+      <w:szCs w:val="18"/>
+    </w:rPr>
+  </w:style>
 </w:styles>
 </file>
 

</xml_diff>

<commit_message>
adding the project report
</commit_message>
<xml_diff>
--- a/Battle_of_Neighbourhoods.docx
+++ b/Battle_of_Neighbourhoods.docx
@@ -257,7 +257,7 @@
           <w:sz w:val="32"/>
           <w:szCs w:val="32"/>
         </w:rPr>
-        <w:t>neighborhoods of Los Angeles (LA)</w:t>
+        <w:t>neighborhoods of LA</w:t>
       </w:r>
       <w:r>
         <w:rPr>
@@ -404,7 +404,21 @@
           <w:sz w:val="32"/>
           <w:szCs w:val="32"/>
         </w:rPr>
-        <w:t xml:space="preserve"> individuals looking for places to eat or even people looking for places to rent based on restaurant types or frequency. The other direction is for corporations/individuals looking to open a new restaurant.  </w:t>
+        <w:t xml:space="preserve"> individuals looking for places to eat or even people looking for places to rent based on restaurant types or frequency. The other direction is for corporations/individuals looking </w:t>
+      </w:r>
+      <w:r>
+        <w:rPr>
+          <w:sz w:val="32"/>
+          <w:szCs w:val="32"/>
+        </w:rPr>
+        <w:t xml:space="preserve">for an optimal location </w:t>
+      </w:r>
+      <w:r>
+        <w:rPr>
+          <w:sz w:val="32"/>
+          <w:szCs w:val="32"/>
+        </w:rPr>
+        <w:t xml:space="preserve">to open a new restaurant.  </w:t>
       </w:r>
     </w:p>
     <w:p>
@@ -566,13 +580,6 @@
       </w:pPr>
     </w:p>
     <w:p>
-      <w:pPr>
-        <w:jc w:val="both"/>
-        <w:rPr>
-          <w:sz w:val="32"/>
-          <w:szCs w:val="32"/>
-        </w:rPr>
-      </w:pPr>
       <w:r>
         <w:rPr>
           <w:sz w:val="32"/>
@@ -592,7 +599,24 @@
           <w:sz w:val="32"/>
           <w:szCs w:val="32"/>
         </w:rPr>
-        <w:t xml:space="preserve">this </w:t>
+        <w:t>th</w:t>
+      </w:r>
+      <w:r>
+        <w:rPr>
+          <w:sz w:val="32"/>
+          <w:szCs w:val="32"/>
+        </w:rPr>
+        <w:t>e</w:t>
+      </w:r>
+      <w:r>
+        <w:t xml:space="preserve"> </w:t>
+      </w:r>
+      <w:r>
+        <w:rPr>
+          <w:sz w:val="32"/>
+          <w:szCs w:val="32"/>
+        </w:rPr>
+        <w:t xml:space="preserve">website – </w:t>
       </w:r>
       <w:hyperlink r:id="rId5" w:history="1">
         <w:r>
@@ -601,15 +625,25 @@
             <w:sz w:val="32"/>
             <w:szCs w:val="32"/>
           </w:rPr>
-          <w:t>website</w:t>
+          <w:t>https://usc.data.socrata.com/dataset/Los-Angeles-Neighborhood-Map/r8qd-yxsr</w:t>
         </w:r>
       </w:hyperlink>
       <w:r>
-        <w:rPr>
-          <w:sz w:val="32"/>
-          <w:szCs w:val="32"/>
-        </w:rPr>
-        <w:t>. There is a</w:t>
+        <w:t xml:space="preserve">. </w:t>
+      </w:r>
+      <w:r>
+        <w:rPr>
+          <w:sz w:val="32"/>
+          <w:szCs w:val="32"/>
+        </w:rPr>
+        <w:t>Also, t</w:t>
+      </w:r>
+      <w:r>
+        <w:rPr>
+          <w:sz w:val="32"/>
+          <w:szCs w:val="32"/>
+        </w:rPr>
+        <w:t>here is a</w:t>
       </w:r>
       <w:r>
         <w:rPr>
@@ -623,24 +657,35 @@
           <w:sz w:val="32"/>
           <w:szCs w:val="32"/>
         </w:rPr>
-        <w:t xml:space="preserve"> API endpoint  </w:t>
-      </w:r>
-      <w:hyperlink r:id="rId6" w:history="1">
-        <w:r>
-          <w:rPr>
-            <w:rStyle w:val="Hyperlink"/>
-            <w:sz w:val="32"/>
-            <w:szCs w:val="32"/>
-          </w:rPr>
-          <w:t>link</w:t>
-        </w:r>
-      </w:hyperlink>
-      <w:r>
-        <w:rPr>
-          <w:sz w:val="32"/>
-          <w:szCs w:val="32"/>
-        </w:rPr>
-        <w:t xml:space="preserve"> for the json file in this website as well. </w:t>
+        <w:t xml:space="preserve"> API endpoint </w:t>
+      </w:r>
+      <w:r>
+        <w:rPr>
+          <w:sz w:val="32"/>
+          <w:szCs w:val="32"/>
+        </w:rPr>
+        <w:t xml:space="preserve">link </w:t>
+      </w:r>
+      <w:r>
+        <w:rPr>
+          <w:sz w:val="32"/>
+          <w:szCs w:val="32"/>
+        </w:rPr>
+        <w:t xml:space="preserve">for the json file in this website </w:t>
+      </w:r>
+      <w:r>
+        <w:rPr>
+          <w:sz w:val="32"/>
+          <w:szCs w:val="32"/>
+        </w:rPr>
+        <w:t>which could be directly loaded into the python notebook</w:t>
+      </w:r>
+      <w:r>
+        <w:rPr>
+          <w:sz w:val="32"/>
+          <w:szCs w:val="32"/>
+        </w:rPr>
+        <w:t xml:space="preserve">. </w:t>
       </w:r>
     </w:p>
     <w:p>
@@ -696,15 +741,21 @@
           <w:sz w:val="32"/>
           <w:szCs w:val="32"/>
         </w:rPr>
-        <w:t xml:space="preserve">Data cleaning was pretty straightforward. Lot of redundant columns were dropped.  Some columns like the ‘type’ or the geometry of the boundaries </w:t>
-      </w:r>
-      <w:r>
-        <w:rPr>
-          <w:sz w:val="32"/>
-          <w:szCs w:val="32"/>
-        </w:rPr>
-        <w:lastRenderedPageBreak/>
-        <w:t>(‘</w:t>
+        <w:t xml:space="preserve">Data cleaning was pretty straightforward. </w:t>
+      </w:r>
+      <w:r>
+        <w:rPr>
+          <w:sz w:val="32"/>
+          <w:szCs w:val="32"/>
+        </w:rPr>
+        <w:t>Several</w:t>
+      </w:r>
+      <w:r>
+        <w:rPr>
+          <w:sz w:val="32"/>
+          <w:szCs w:val="32"/>
+        </w:rPr>
+        <w:t xml:space="preserve"> redundant columns were dropped.  Some columns like the ‘type’ or the geometry of the boundaries (‘</w:t>
       </w:r>
       <w:proofErr w:type="spellStart"/>
       <w:r>
@@ -750,15 +801,13 @@
         </w:rPr>
         <w:t xml:space="preserve"> </w:t>
       </w:r>
-      <w:proofErr w:type="gramStart"/>
-      <w:r>
-        <w:rPr>
-          <w:sz w:val="32"/>
-          <w:szCs w:val="32"/>
-        </w:rPr>
-        <w:t>columns,  the</w:t>
-      </w:r>
-      <w:proofErr w:type="gramEnd"/>
+      <w:r>
+        <w:rPr>
+          <w:sz w:val="32"/>
+          <w:szCs w:val="32"/>
+        </w:rPr>
+        <w:t>columns, the</w:t>
+      </w:r>
       <w:r>
         <w:rPr>
           <w:sz w:val="32"/>
@@ -825,7 +874,7 @@
                     <pic:cNvPicPr/>
                   </pic:nvPicPr>
                   <pic:blipFill>
-                    <a:blip r:embed="rId7">
+                    <a:blip r:embed="rId6">
                       <a:extLst>
                         <a:ext uri="{28A0092B-C50C-407E-A947-70E740481C1C}">
                           <a14:useLocalDpi xmlns:a14="http://schemas.microsoft.com/office/drawing/2010/main" val="0"/>
@@ -874,6 +923,14 @@
           <w:szCs w:val="32"/>
         </w:rPr>
       </w:pPr>
+    </w:p>
+    <w:p>
+      <w:pPr>
+        <w:rPr>
+          <w:sz w:val="32"/>
+          <w:szCs w:val="32"/>
+        </w:rPr>
+      </w:pPr>
       <w:r>
         <w:rPr>
           <w:b/>
@@ -898,7 +955,7 @@
                     <pic:cNvPicPr/>
                   </pic:nvPicPr>
                   <pic:blipFill>
-                    <a:blip r:embed="rId8" cstate="print">
+                    <a:blip r:embed="rId7" cstate="print">
                       <a:extLst>
                         <a:ext uri="{28A0092B-C50C-407E-A947-70E740481C1C}">
                           <a14:useLocalDpi xmlns:a14="http://schemas.microsoft.com/office/drawing/2010/main" val="0"/>
@@ -927,6 +984,14 @@
     </w:p>
     <w:p>
       <w:pPr>
+        <w:rPr>
+          <w:sz w:val="32"/>
+          <w:szCs w:val="32"/>
+        </w:rPr>
+      </w:pPr>
+    </w:p>
+    <w:p>
+      <w:pPr>
         <w:jc w:val="both"/>
         <w:rPr>
           <w:sz w:val="32"/>
@@ -1076,27 +1141,8 @@
           <w:sz w:val="32"/>
           <w:szCs w:val="32"/>
         </w:rPr>
-        <w:lastRenderedPageBreak/>
         <w:t>Table 2:</w:t>
       </w:r>
-    </w:p>
-    <w:p>
-      <w:pPr>
-        <w:jc w:val="both"/>
-        <w:rPr>
-          <w:sz w:val="32"/>
-          <w:szCs w:val="32"/>
-        </w:rPr>
-      </w:pPr>
-    </w:p>
-    <w:p>
-      <w:pPr>
-        <w:jc w:val="both"/>
-        <w:rPr>
-          <w:sz w:val="32"/>
-          <w:szCs w:val="32"/>
-        </w:rPr>
-      </w:pPr>
     </w:p>
     <w:p>
       <w:pPr>
@@ -1134,8 +1180,8 @@
           <w:szCs w:val="32"/>
         </w:rPr>
         <w:drawing>
-          <wp:inline distT="0" distB="0" distL="0" distR="0" wp14:anchorId="33945309" wp14:editId="0A17973D">
-            <wp:extent cx="5943600" cy="1333616"/>
+          <wp:inline distT="0" distB="0" distL="0" distR="0" wp14:anchorId="33945309" wp14:editId="7D231BFC">
+            <wp:extent cx="6339289" cy="1422400"/>
             <wp:effectExtent l="0" t="0" r="0" b="0"/>
             <wp:docPr id="7" name="Picture 7" descr="A screenshot of a cell phone&#10;&#10;Description automatically generated"/>
             <wp:cNvGraphicFramePr>
@@ -1149,7 +1195,7 @@
                     <pic:cNvPicPr/>
                   </pic:nvPicPr>
                   <pic:blipFill>
-                    <a:blip r:embed="rId9" cstate="print">
+                    <a:blip r:embed="rId8" cstate="print">
                       <a:extLst>
                         <a:ext uri="{28A0092B-C50C-407E-A947-70E740481C1C}">
                           <a14:useLocalDpi xmlns:a14="http://schemas.microsoft.com/office/drawing/2010/main" val="0"/>
@@ -1163,7 +1209,7 @@
                   <pic:spPr>
                     <a:xfrm>
                       <a:off x="0" y="0"/>
-                      <a:ext cx="5943600" cy="1333616"/>
+                      <a:ext cx="6339289" cy="1422400"/>
                     </a:xfrm>
                     <a:prstGeom prst="rect">
                       <a:avLst/>
@@ -1243,7 +1289,21 @@
           <w:sz w:val="32"/>
           <w:szCs w:val="32"/>
         </w:rPr>
-        <w:t>brimming with opportunity</w:t>
+        <w:t>still open to</w:t>
+      </w:r>
+      <w:r>
+        <w:rPr>
+          <w:sz w:val="32"/>
+          <w:szCs w:val="32"/>
+        </w:rPr>
+        <w:t xml:space="preserve"> </w:t>
+      </w:r>
+      <w:r>
+        <w:rPr>
+          <w:sz w:val="32"/>
+          <w:szCs w:val="32"/>
+        </w:rPr>
+        <w:t>welcoming new restaurants</w:t>
       </w:r>
       <w:r>
         <w:rPr>
@@ -1310,14 +1370,63 @@
           <w:sz w:val="32"/>
           <w:szCs w:val="32"/>
         </w:rPr>
-        <w:t xml:space="preserve"> now</w:t>
-      </w:r>
-      <w:r>
-        <w:rPr>
-          <w:sz w:val="32"/>
-          <w:szCs w:val="32"/>
-        </w:rPr>
-        <w:t xml:space="preserve"> based on their frequency in the neighborhood. This is similar to what was done in the New York dataset. Then one can use both these kinds of clusters to now find densities of particular kind of restaurants in a region. </w:t>
+        <w:t xml:space="preserve"> </w:t>
+      </w:r>
+      <w:r>
+        <w:rPr>
+          <w:sz w:val="32"/>
+          <w:szCs w:val="32"/>
+        </w:rPr>
+        <w:t xml:space="preserve">based on their frequency in the neighborhood. This is similar to what was done in the New York dataset. </w:t>
+      </w:r>
+      <w:r>
+        <w:rPr>
+          <w:sz w:val="32"/>
+          <w:szCs w:val="32"/>
+        </w:rPr>
+        <w:t>Finally,</w:t>
+      </w:r>
+      <w:r>
+        <w:rPr>
+          <w:sz w:val="32"/>
+          <w:szCs w:val="32"/>
+        </w:rPr>
+        <w:t xml:space="preserve"> one can use </w:t>
+      </w:r>
+      <w:r>
+        <w:rPr>
+          <w:sz w:val="32"/>
+          <w:szCs w:val="32"/>
+        </w:rPr>
+        <w:t>this cluster information</w:t>
+      </w:r>
+      <w:r>
+        <w:rPr>
+          <w:sz w:val="32"/>
+          <w:szCs w:val="32"/>
+        </w:rPr>
+        <w:t xml:space="preserve"> to </w:t>
+      </w:r>
+      <w:r>
+        <w:rPr>
+          <w:sz w:val="32"/>
+          <w:szCs w:val="32"/>
+        </w:rPr>
+        <w:t>find</w:t>
+      </w:r>
+      <w:r>
+        <w:rPr>
+          <w:sz w:val="32"/>
+          <w:szCs w:val="32"/>
+        </w:rPr>
+        <w:t xml:space="preserve"> particular kind of restaurants in a region</w:t>
+      </w:r>
+      <w:r>
+        <w:rPr>
+          <w:sz w:val="32"/>
+          <w:szCs w:val="32"/>
+        </w:rPr>
+        <w:t xml:space="preserve"> and also determine if they belong dense or sparse neighborhood.</w:t>
       </w:r>
     </w:p>
     <w:p>
@@ -1356,7 +1465,49 @@
           <w:sz w:val="32"/>
           <w:szCs w:val="32"/>
         </w:rPr>
-        <w:t xml:space="preserve"> and cluster regions based on that. We don't explore this here. But one can easily do a follow up in this direction using my analysis.</w:t>
+        <w:t xml:space="preserve"> and cluster regions based on th</w:t>
+      </w:r>
+      <w:r>
+        <w:rPr>
+          <w:sz w:val="32"/>
+          <w:szCs w:val="32"/>
+        </w:rPr>
+        <w:t>eir proximity to a particular kind of restaurant</w:t>
+      </w:r>
+      <w:r>
+        <w:rPr>
+          <w:sz w:val="32"/>
+          <w:szCs w:val="32"/>
+        </w:rPr>
+        <w:t>. We don't explore this here. But one can easily do a follow up in this direction using</w:t>
+      </w:r>
+      <w:r>
+        <w:rPr>
+          <w:sz w:val="32"/>
+          <w:szCs w:val="32"/>
+        </w:rPr>
+        <w:t xml:space="preserve"> the</w:t>
+      </w:r>
+      <w:r>
+        <w:rPr>
+          <w:sz w:val="32"/>
+          <w:szCs w:val="32"/>
+        </w:rPr>
+        <w:t xml:space="preserve"> analysis</w:t>
+      </w:r>
+      <w:r>
+        <w:rPr>
+          <w:sz w:val="32"/>
+          <w:szCs w:val="32"/>
+        </w:rPr>
+        <w:t xml:space="preserve"> presented here</w:t>
+      </w:r>
+      <w:r>
+        <w:rPr>
+          <w:sz w:val="32"/>
+          <w:szCs w:val="32"/>
+        </w:rPr>
+        <w:t>.</w:t>
       </w:r>
     </w:p>
     <w:p>
@@ -1550,7 +1701,7 @@
                     <pic:cNvPicPr/>
                   </pic:nvPicPr>
                   <pic:blipFill>
-                    <a:blip r:embed="rId10">
+                    <a:blip r:embed="rId9">
                       <a:extLst>
                         <a:ext uri="{28A0092B-C50C-407E-A947-70E740481C1C}">
                           <a14:useLocalDpi xmlns:a14="http://schemas.microsoft.com/office/drawing/2010/main" val="0"/>
@@ -1745,7 +1896,7 @@
                     <pic:cNvPicPr/>
                   </pic:nvPicPr>
                   <pic:blipFill>
-                    <a:blip r:embed="rId11">
+                    <a:blip r:embed="rId10">
                       <a:extLst>
                         <a:ext uri="{28A0092B-C50C-407E-A947-70E740481C1C}">
                           <a14:useLocalDpi xmlns:a14="http://schemas.microsoft.com/office/drawing/2010/main" val="0"/>
@@ -1892,6 +2043,7 @@
         <w:tabs>
           <w:tab w:val="left" w:pos="2860"/>
         </w:tabs>
+        <w:jc w:val="both"/>
         <w:rPr>
           <w:b/>
           <w:bCs/>
@@ -1914,6 +2066,7 @@
         <w:tabs>
           <w:tab w:val="left" w:pos="2860"/>
         </w:tabs>
+        <w:jc w:val="both"/>
         <w:rPr>
           <w:b/>
           <w:bCs/>
@@ -1938,17 +2091,15 @@
           <w:sz w:val="32"/>
           <w:szCs w:val="32"/>
         </w:rPr>
-        <w:t xml:space="preserve">Finally, let’s see how this cluster information can be combined to evoke some interesting results.  First, we combine both the cluster labels into one table </w:t>
-      </w:r>
-      <w:proofErr w:type="spellStart"/>
-      <w:r>
-        <w:rPr>
-          <w:sz w:val="32"/>
-          <w:szCs w:val="32"/>
-        </w:rPr>
-        <w:t>bu</w:t>
-      </w:r>
-      <w:proofErr w:type="spellEnd"/>
+        <w:t>Finally, let’s see how this cluster information can be combined to evoke some interesting results.  First, we combine both the cluster labels into one table b</w:t>
+      </w:r>
+      <w:r>
+        <w:rPr>
+          <w:sz w:val="32"/>
+          <w:szCs w:val="32"/>
+        </w:rPr>
+        <w:t>y</w:t>
+      </w:r>
       <w:r>
         <w:rPr>
           <w:sz w:val="32"/>
@@ -1962,18 +2113,90 @@
         <w:tabs>
           <w:tab w:val="left" w:pos="2860"/>
         </w:tabs>
-        <w:rPr>
-          <w:sz w:val="32"/>
-          <w:szCs w:val="32"/>
-        </w:rPr>
-      </w:pPr>
-      <w:r>
-        <w:rPr>
-          <w:sz w:val="32"/>
-          <w:szCs w:val="32"/>
-        </w:rPr>
-        <w:t>The following shows a portion of the table -</w:t>
-      </w:r>
+        <w:jc w:val="both"/>
+        <w:rPr>
+          <w:sz w:val="32"/>
+          <w:szCs w:val="32"/>
+        </w:rPr>
+      </w:pPr>
+      <w:r>
+        <w:rPr>
+          <w:sz w:val="32"/>
+          <w:szCs w:val="32"/>
+        </w:rPr>
+        <w:t>The following shows a portion of the</w:t>
+      </w:r>
+      <w:r>
+        <w:rPr>
+          <w:sz w:val="32"/>
+          <w:szCs w:val="32"/>
+        </w:rPr>
+        <w:t xml:space="preserve"> resulting</w:t>
+      </w:r>
+      <w:r>
+        <w:rPr>
+          <w:sz w:val="32"/>
+          <w:szCs w:val="32"/>
+        </w:rPr>
+        <w:t xml:space="preserve"> table </w:t>
+      </w:r>
+      <w:r>
+        <w:rPr>
+          <w:sz w:val="32"/>
+          <w:szCs w:val="32"/>
+        </w:rPr>
+        <w:t>–</w:t>
+      </w:r>
+    </w:p>
+    <w:p>
+      <w:pPr>
+        <w:tabs>
+          <w:tab w:val="left" w:pos="2860"/>
+        </w:tabs>
+        <w:rPr>
+          <w:sz w:val="32"/>
+          <w:szCs w:val="32"/>
+        </w:rPr>
+      </w:pPr>
+    </w:p>
+    <w:p>
+      <w:pPr>
+        <w:tabs>
+          <w:tab w:val="left" w:pos="2860"/>
+        </w:tabs>
+        <w:rPr>
+          <w:sz w:val="32"/>
+          <w:szCs w:val="32"/>
+        </w:rPr>
+      </w:pPr>
+      <w:r>
+        <w:rPr>
+          <w:sz w:val="32"/>
+          <w:szCs w:val="32"/>
+        </w:rPr>
+        <w:t xml:space="preserve">Table </w:t>
+      </w:r>
+      <w:proofErr w:type="gramStart"/>
+      <w:r>
+        <w:rPr>
+          <w:sz w:val="32"/>
+          <w:szCs w:val="32"/>
+        </w:rPr>
+        <w:t>3 :</w:t>
+      </w:r>
+      <w:proofErr w:type="gramEnd"/>
+    </w:p>
+    <w:p>
+      <w:pPr>
+        <w:tabs>
+          <w:tab w:val="left" w:pos="2860"/>
+        </w:tabs>
+        <w:rPr>
+          <w:noProof/>
+          <w:sz w:val="32"/>
+          <w:szCs w:val="32"/>
+        </w:rPr>
+      </w:pPr>
       <w:r>
         <w:rPr>
           <w:noProof/>
@@ -1996,7 +2219,7 @@
                     <pic:cNvPicPr/>
                   </pic:nvPicPr>
                   <pic:blipFill>
-                    <a:blip r:embed="rId12">
+                    <a:blip r:embed="rId11">
                       <a:extLst>
                         <a:ext uri="{28A0092B-C50C-407E-A947-70E740481C1C}">
                           <a14:useLocalDpi xmlns:a14="http://schemas.microsoft.com/office/drawing/2010/main" val="0"/>
@@ -2021,6 +2244,1082 @@
             </a:graphic>
           </wp:inline>
         </w:drawing>
+      </w:r>
+    </w:p>
+    <w:p>
+      <w:pPr>
+        <w:tabs>
+          <w:tab w:val="left" w:pos="2860"/>
+        </w:tabs>
+        <w:rPr>
+          <w:noProof/>
+          <w:sz w:val="32"/>
+          <w:szCs w:val="32"/>
+        </w:rPr>
+      </w:pPr>
+    </w:p>
+    <w:p>
+      <w:pPr>
+        <w:tabs>
+          <w:tab w:val="left" w:pos="2860"/>
+        </w:tabs>
+        <w:jc w:val="both"/>
+        <w:rPr>
+          <w:noProof/>
+          <w:sz w:val="32"/>
+          <w:szCs w:val="32"/>
+        </w:rPr>
+      </w:pPr>
+      <w:r>
+        <w:rPr>
+          <w:noProof/>
+          <w:sz w:val="32"/>
+          <w:szCs w:val="32"/>
+        </w:rPr>
+        <w:t>Next, we defined a function that takes all neighborhoods in one cluster, and finds the number of restaurants in the ‘1</w:t>
+      </w:r>
+      <w:r>
+        <w:rPr>
+          <w:noProof/>
+          <w:sz w:val="32"/>
+          <w:szCs w:val="32"/>
+          <w:vertAlign w:val="superscript"/>
+        </w:rPr>
+        <w:t>st</w:t>
+      </w:r>
+      <w:r>
+        <w:rPr>
+          <w:noProof/>
+          <w:sz w:val="32"/>
+          <w:szCs w:val="32"/>
+        </w:rPr>
+        <w:t xml:space="preserve"> most common’ category’ belonging to each restaurant type. To this, we also stack the information about whether these restaurants belong to the high, medium or low density cluster category found earlier. So, overall this gives you information about the most common venues in a cluster and whether they belong to a crowded or sparse neighborhood characterized by the density of the cluster they belong to. </w:t>
+      </w:r>
+    </w:p>
+    <w:p>
+      <w:pPr>
+        <w:tabs>
+          <w:tab w:val="left" w:pos="2860"/>
+        </w:tabs>
+        <w:jc w:val="both"/>
+        <w:rPr>
+          <w:noProof/>
+          <w:sz w:val="32"/>
+          <w:szCs w:val="32"/>
+        </w:rPr>
+      </w:pPr>
+    </w:p>
+    <w:p>
+      <w:pPr>
+        <w:pStyle w:val="NormalWeb"/>
+        <w:shd w:val="clear" w:color="auto" w:fill="FFFFFF"/>
+        <w:spacing w:before="0" w:beforeAutospacing="0" w:after="0" w:afterAutospacing="0"/>
+        <w:jc w:val="both"/>
+        <w:rPr>
+          <w:rFonts w:asciiTheme="minorHAnsi" w:hAnsiTheme="minorHAnsi"/>
+          <w:color w:val="000000"/>
+          <w:sz w:val="32"/>
+          <w:szCs w:val="32"/>
+        </w:rPr>
+      </w:pPr>
+      <w:r>
+        <w:rPr>
+          <w:rFonts w:asciiTheme="minorHAnsi" w:hAnsiTheme="minorHAnsi"/>
+          <w:noProof/>
+          <w:sz w:val="32"/>
+          <w:szCs w:val="32"/>
+        </w:rPr>
+        <w:t xml:space="preserve">This idea could be refined further by quantifying the density of the clusters rather than using just 3 labels. But here we use just 3 labels to make the visualization a bit straightforward. </w:t>
+      </w:r>
+      <w:r>
+        <w:rPr>
+          <w:rFonts w:asciiTheme="minorHAnsi" w:hAnsiTheme="minorHAnsi"/>
+          <w:noProof/>
+          <w:sz w:val="32"/>
+          <w:szCs w:val="32"/>
+        </w:rPr>
+        <w:t xml:space="preserve">Some of these figures are shown below. </w:t>
+      </w:r>
+      <w:r>
+        <w:rPr>
+          <w:rFonts w:asciiTheme="minorHAnsi" w:hAnsiTheme="minorHAnsi"/>
+          <w:color w:val="000000"/>
+          <w:sz w:val="32"/>
+          <w:szCs w:val="32"/>
+        </w:rPr>
+        <w:t>W</w:t>
+      </w:r>
+      <w:r>
+        <w:rPr>
+          <w:rFonts w:asciiTheme="minorHAnsi" w:hAnsiTheme="minorHAnsi"/>
+          <w:color w:val="000000"/>
+          <w:sz w:val="32"/>
+          <w:szCs w:val="32"/>
+        </w:rPr>
+        <w:t xml:space="preserve">e can </w:t>
+      </w:r>
+      <w:r>
+        <w:rPr>
+          <w:rFonts w:asciiTheme="minorHAnsi" w:hAnsiTheme="minorHAnsi"/>
+          <w:color w:val="000000"/>
+          <w:sz w:val="32"/>
+          <w:szCs w:val="32"/>
+        </w:rPr>
+        <w:t xml:space="preserve">derive </w:t>
+      </w:r>
+      <w:r>
+        <w:rPr>
+          <w:rFonts w:asciiTheme="minorHAnsi" w:hAnsiTheme="minorHAnsi"/>
+          <w:color w:val="000000"/>
+          <w:sz w:val="32"/>
+          <w:szCs w:val="32"/>
+        </w:rPr>
+        <w:t>some obvious conclusions</w:t>
+      </w:r>
+      <w:r>
+        <w:rPr>
+          <w:rFonts w:asciiTheme="minorHAnsi" w:hAnsiTheme="minorHAnsi"/>
+          <w:color w:val="000000"/>
+          <w:sz w:val="32"/>
+          <w:szCs w:val="32"/>
+        </w:rPr>
+        <w:t xml:space="preserve"> by looking at these plots and some a bit hand wavy</w:t>
+      </w:r>
+      <w:r>
+        <w:rPr>
+          <w:rFonts w:asciiTheme="minorHAnsi" w:hAnsiTheme="minorHAnsi"/>
+          <w:color w:val="000000"/>
+          <w:sz w:val="32"/>
+          <w:szCs w:val="32"/>
+        </w:rPr>
+        <w:t xml:space="preserve">. Cluster 2 is dominantly Italian while </w:t>
+      </w:r>
+      <w:r>
+        <w:rPr>
+          <w:rFonts w:asciiTheme="minorHAnsi" w:hAnsiTheme="minorHAnsi"/>
+          <w:color w:val="000000"/>
+          <w:sz w:val="32"/>
+          <w:szCs w:val="32"/>
+        </w:rPr>
+        <w:t>0</w:t>
+      </w:r>
+      <w:r>
+        <w:rPr>
+          <w:rFonts w:asciiTheme="minorHAnsi" w:hAnsiTheme="minorHAnsi"/>
+          <w:color w:val="000000"/>
+          <w:sz w:val="32"/>
+          <w:szCs w:val="32"/>
+        </w:rPr>
+        <w:t xml:space="preserve"> is </w:t>
+      </w:r>
+      <w:r>
+        <w:rPr>
+          <w:rFonts w:asciiTheme="minorHAnsi" w:hAnsiTheme="minorHAnsi"/>
+          <w:color w:val="000000"/>
+          <w:sz w:val="32"/>
+          <w:szCs w:val="32"/>
+        </w:rPr>
+        <w:t>leaning a bit towards Mexican</w:t>
+      </w:r>
+      <w:r>
+        <w:rPr>
+          <w:rFonts w:asciiTheme="minorHAnsi" w:hAnsiTheme="minorHAnsi"/>
+          <w:color w:val="000000"/>
+          <w:sz w:val="32"/>
+          <w:szCs w:val="32"/>
+        </w:rPr>
+        <w:t xml:space="preserve">. Similarly, anyone's interested in seafood would likely visit a neighborhood in cluster 9 or cluster </w:t>
+      </w:r>
+      <w:r>
+        <w:rPr>
+          <w:rFonts w:asciiTheme="minorHAnsi" w:hAnsiTheme="minorHAnsi"/>
+          <w:color w:val="000000"/>
+          <w:sz w:val="32"/>
+          <w:szCs w:val="32"/>
+        </w:rPr>
+        <w:t>8</w:t>
+      </w:r>
+      <w:r>
+        <w:rPr>
+          <w:rFonts w:asciiTheme="minorHAnsi" w:hAnsiTheme="minorHAnsi"/>
+          <w:color w:val="000000"/>
+          <w:sz w:val="32"/>
+          <w:szCs w:val="32"/>
+        </w:rPr>
+        <w:t xml:space="preserve"> </w:t>
+      </w:r>
+      <w:r>
+        <w:rPr>
+          <w:rFonts w:asciiTheme="minorHAnsi" w:hAnsiTheme="minorHAnsi"/>
+          <w:color w:val="000000"/>
+          <w:sz w:val="32"/>
+          <w:szCs w:val="32"/>
+        </w:rPr>
+        <w:t>if craving some Cajun or Caribbean dish</w:t>
+      </w:r>
+      <w:r>
+        <w:rPr>
+          <w:rFonts w:asciiTheme="minorHAnsi" w:hAnsiTheme="minorHAnsi"/>
+          <w:color w:val="000000"/>
+          <w:sz w:val="32"/>
+          <w:szCs w:val="32"/>
+        </w:rPr>
+        <w:t>.</w:t>
+      </w:r>
+    </w:p>
+    <w:p>
+      <w:pPr>
+        <w:pStyle w:val="NormalWeb"/>
+        <w:shd w:val="clear" w:color="auto" w:fill="FFFFFF"/>
+        <w:spacing w:before="240" w:beforeAutospacing="0" w:after="0" w:afterAutospacing="0"/>
+        <w:jc w:val="both"/>
+        <w:rPr>
+          <w:noProof/>
+          <w:sz w:val="32"/>
+          <w:szCs w:val="32"/>
+        </w:rPr>
+      </w:pPr>
+      <w:r>
+        <w:rPr>
+          <w:rFonts w:asciiTheme="minorHAnsi" w:hAnsiTheme="minorHAnsi"/>
+          <w:color w:val="000000"/>
+          <w:sz w:val="32"/>
+          <w:szCs w:val="32"/>
+        </w:rPr>
+        <w:t xml:space="preserve">Now for </w:t>
+      </w:r>
+      <w:proofErr w:type="spellStart"/>
+      <w:proofErr w:type="gramStart"/>
+      <w:r>
+        <w:rPr>
+          <w:rFonts w:asciiTheme="minorHAnsi" w:hAnsiTheme="minorHAnsi"/>
+          <w:color w:val="000000"/>
+          <w:sz w:val="32"/>
+          <w:szCs w:val="32"/>
+        </w:rPr>
+        <w:t>stakeholders,let's</w:t>
+      </w:r>
+      <w:proofErr w:type="spellEnd"/>
+      <w:proofErr w:type="gramEnd"/>
+      <w:r>
+        <w:rPr>
+          <w:rFonts w:asciiTheme="minorHAnsi" w:hAnsiTheme="minorHAnsi"/>
+          <w:color w:val="000000"/>
+          <w:sz w:val="32"/>
+          <w:szCs w:val="32"/>
+        </w:rPr>
+        <w:t xml:space="preserve"> say someone's planning to open an Italian restaurant. Firstly, one could certainly avoid Cluster 2. One could argue that </w:t>
+      </w:r>
+      <w:r>
+        <w:rPr>
+          <w:rFonts w:asciiTheme="minorHAnsi" w:hAnsiTheme="minorHAnsi"/>
+          <w:color w:val="000000"/>
+          <w:sz w:val="32"/>
+          <w:szCs w:val="32"/>
+        </w:rPr>
+        <w:lastRenderedPageBreak/>
+        <w:t>the</w:t>
+      </w:r>
+      <w:r>
+        <w:rPr>
+          <w:rFonts w:asciiTheme="minorHAnsi" w:hAnsiTheme="minorHAnsi"/>
+          <w:color w:val="000000"/>
+          <w:sz w:val="32"/>
+          <w:szCs w:val="32"/>
+        </w:rPr>
+        <w:t xml:space="preserve"> restaurants in cluster 2</w:t>
+      </w:r>
+      <w:r>
+        <w:rPr>
+          <w:rFonts w:asciiTheme="minorHAnsi" w:hAnsiTheme="minorHAnsi"/>
+          <w:color w:val="000000"/>
+          <w:sz w:val="32"/>
+          <w:szCs w:val="32"/>
+        </w:rPr>
+        <w:t xml:space="preserve"> are actually in low density </w:t>
+      </w:r>
+      <w:r>
+        <w:rPr>
+          <w:rFonts w:asciiTheme="minorHAnsi" w:hAnsiTheme="minorHAnsi"/>
+          <w:color w:val="000000"/>
+          <w:sz w:val="32"/>
+          <w:szCs w:val="32"/>
+        </w:rPr>
+        <w:t>regions,</w:t>
+      </w:r>
+      <w:r>
+        <w:rPr>
+          <w:rFonts w:asciiTheme="minorHAnsi" w:hAnsiTheme="minorHAnsi"/>
+          <w:color w:val="000000"/>
+          <w:sz w:val="32"/>
+          <w:szCs w:val="32"/>
+        </w:rPr>
+        <w:t xml:space="preserve"> but the other </w:t>
+      </w:r>
+      <w:r>
+        <w:rPr>
+          <w:rFonts w:asciiTheme="minorHAnsi" w:hAnsiTheme="minorHAnsi"/>
+          <w:color w:val="000000"/>
+          <w:sz w:val="32"/>
+          <w:szCs w:val="32"/>
+        </w:rPr>
+        <w:t>factor to consider</w:t>
+      </w:r>
+      <w:r>
+        <w:rPr>
+          <w:rFonts w:asciiTheme="minorHAnsi" w:hAnsiTheme="minorHAnsi"/>
+          <w:color w:val="000000"/>
+          <w:sz w:val="32"/>
+          <w:szCs w:val="32"/>
+        </w:rPr>
+        <w:t xml:space="preserve"> is popularity. A </w:t>
+      </w:r>
+      <w:r>
+        <w:rPr>
+          <w:rFonts w:asciiTheme="minorHAnsi" w:hAnsiTheme="minorHAnsi"/>
+          <w:color w:val="000000"/>
+          <w:sz w:val="32"/>
+          <w:szCs w:val="32"/>
+        </w:rPr>
+        <w:t>low-density</w:t>
+      </w:r>
+      <w:r>
+        <w:rPr>
+          <w:rFonts w:asciiTheme="minorHAnsi" w:hAnsiTheme="minorHAnsi"/>
+          <w:color w:val="000000"/>
+          <w:sz w:val="32"/>
+          <w:szCs w:val="32"/>
+        </w:rPr>
+        <w:t xml:space="preserve"> region could also be synonymous with it being less popular. Cluster 1</w:t>
+      </w:r>
+      <w:r>
+        <w:rPr>
+          <w:rFonts w:asciiTheme="minorHAnsi" w:hAnsiTheme="minorHAnsi"/>
+          <w:color w:val="000000"/>
+          <w:sz w:val="32"/>
+          <w:szCs w:val="32"/>
+        </w:rPr>
+        <w:t xml:space="preserve"> in that regard</w:t>
+      </w:r>
+      <w:r>
+        <w:rPr>
+          <w:rFonts w:asciiTheme="minorHAnsi" w:hAnsiTheme="minorHAnsi"/>
+          <w:color w:val="000000"/>
+          <w:sz w:val="32"/>
+          <w:szCs w:val="32"/>
+        </w:rPr>
+        <w:t xml:space="preserve"> could be a good option</w:t>
+      </w:r>
+      <w:r>
+        <w:rPr>
+          <w:rFonts w:asciiTheme="minorHAnsi" w:hAnsiTheme="minorHAnsi"/>
+          <w:color w:val="000000"/>
+          <w:sz w:val="32"/>
+          <w:szCs w:val="32"/>
+        </w:rPr>
+        <w:t>.</w:t>
+      </w:r>
+      <w:r>
+        <w:rPr>
+          <w:rFonts w:asciiTheme="minorHAnsi" w:hAnsiTheme="minorHAnsi"/>
+          <w:color w:val="000000"/>
+          <w:sz w:val="32"/>
+          <w:szCs w:val="32"/>
+        </w:rPr>
+        <w:t xml:space="preserve"> </w:t>
+      </w:r>
+      <w:r>
+        <w:rPr>
+          <w:rFonts w:asciiTheme="minorHAnsi" w:hAnsiTheme="minorHAnsi"/>
+          <w:color w:val="000000"/>
+          <w:sz w:val="32"/>
+          <w:szCs w:val="32"/>
+        </w:rPr>
+        <w:t xml:space="preserve">It </w:t>
+      </w:r>
+      <w:r>
+        <w:rPr>
+          <w:rFonts w:asciiTheme="minorHAnsi" w:hAnsiTheme="minorHAnsi"/>
+          <w:color w:val="000000"/>
+          <w:sz w:val="32"/>
+          <w:szCs w:val="32"/>
+        </w:rPr>
+        <w:t xml:space="preserve">has a very diverse option of cuisines (could correspond to a diverse audience in the vicinity) and the Italian restaurants are actually located in medium and </w:t>
+      </w:r>
+      <w:r>
+        <w:rPr>
+          <w:rFonts w:asciiTheme="minorHAnsi" w:hAnsiTheme="minorHAnsi"/>
+          <w:color w:val="000000"/>
+          <w:sz w:val="32"/>
+          <w:szCs w:val="32"/>
+        </w:rPr>
+        <w:t>low-density</w:t>
+      </w:r>
+      <w:r>
+        <w:rPr>
+          <w:rFonts w:asciiTheme="minorHAnsi" w:hAnsiTheme="minorHAnsi"/>
+          <w:color w:val="000000"/>
+          <w:sz w:val="32"/>
+          <w:szCs w:val="32"/>
+        </w:rPr>
+        <w:t xml:space="preserve"> regions which </w:t>
+      </w:r>
+      <w:r>
+        <w:rPr>
+          <w:rFonts w:asciiTheme="minorHAnsi" w:hAnsiTheme="minorHAnsi"/>
+          <w:color w:val="000000"/>
+          <w:sz w:val="32"/>
+          <w:szCs w:val="32"/>
+        </w:rPr>
+        <w:t>provides</w:t>
+      </w:r>
+      <w:r>
+        <w:rPr>
+          <w:rFonts w:asciiTheme="minorHAnsi" w:hAnsiTheme="minorHAnsi"/>
+          <w:color w:val="000000"/>
+          <w:sz w:val="32"/>
+          <w:szCs w:val="32"/>
+        </w:rPr>
+        <w:t xml:space="preserve"> a good </w:t>
+      </w:r>
+      <w:r>
+        <w:rPr>
+          <w:rFonts w:asciiTheme="minorHAnsi" w:hAnsiTheme="minorHAnsi"/>
+          <w:color w:val="000000"/>
+          <w:sz w:val="32"/>
+          <w:szCs w:val="32"/>
+        </w:rPr>
+        <w:t>tradeoff</w:t>
+      </w:r>
+      <w:r>
+        <w:rPr>
+          <w:rFonts w:asciiTheme="minorHAnsi" w:hAnsiTheme="minorHAnsi"/>
+          <w:color w:val="000000"/>
+          <w:sz w:val="32"/>
+          <w:szCs w:val="32"/>
+        </w:rPr>
+        <w:t xml:space="preserve"> between competition and popularity. There are of course many other factors to look </w:t>
+      </w:r>
+      <w:r>
+        <w:rPr>
+          <w:rFonts w:asciiTheme="minorHAnsi" w:hAnsiTheme="minorHAnsi"/>
+          <w:color w:val="000000"/>
+          <w:sz w:val="32"/>
+          <w:szCs w:val="32"/>
+        </w:rPr>
+        <w:t>for,</w:t>
+      </w:r>
+      <w:r>
+        <w:rPr>
+          <w:rFonts w:asciiTheme="minorHAnsi" w:hAnsiTheme="minorHAnsi"/>
+          <w:color w:val="000000"/>
+          <w:sz w:val="32"/>
+          <w:szCs w:val="32"/>
+        </w:rPr>
+        <w:t xml:space="preserve"> but this </w:t>
+      </w:r>
+      <w:r>
+        <w:rPr>
+          <w:rFonts w:asciiTheme="minorHAnsi" w:hAnsiTheme="minorHAnsi"/>
+          <w:color w:val="000000"/>
+          <w:sz w:val="32"/>
+          <w:szCs w:val="32"/>
+        </w:rPr>
+        <w:t>certainly gives</w:t>
+      </w:r>
+      <w:r>
+        <w:rPr>
+          <w:rFonts w:asciiTheme="minorHAnsi" w:hAnsiTheme="minorHAnsi"/>
+          <w:color w:val="000000"/>
+          <w:sz w:val="32"/>
+          <w:szCs w:val="32"/>
+        </w:rPr>
+        <w:t xml:space="preserve"> a good starting point.</w:t>
+      </w:r>
+      <w:r>
+        <w:rPr>
+          <w:noProof/>
+          <w:sz w:val="32"/>
+          <w:szCs w:val="32"/>
+        </w:rPr>
+        <w:t xml:space="preserve"> </w:t>
+      </w:r>
+    </w:p>
+    <w:p>
+      <w:pPr>
+        <w:pStyle w:val="NormalWeb"/>
+        <w:shd w:val="clear" w:color="auto" w:fill="FFFFFF"/>
+        <w:spacing w:before="240" w:beforeAutospacing="0" w:after="0" w:afterAutospacing="0"/>
+        <w:jc w:val="both"/>
+        <w:rPr>
+          <w:noProof/>
+          <w:sz w:val="32"/>
+          <w:szCs w:val="32"/>
+        </w:rPr>
+      </w:pPr>
+    </w:p>
+    <w:p>
+      <w:pPr>
+        <w:pStyle w:val="NormalWeb"/>
+        <w:shd w:val="clear" w:color="auto" w:fill="FFFFFF"/>
+        <w:spacing w:before="240" w:beforeAutospacing="0" w:after="0" w:afterAutospacing="0"/>
+        <w:jc w:val="both"/>
+        <w:rPr>
+          <w:noProof/>
+          <w:sz w:val="32"/>
+          <w:szCs w:val="32"/>
+        </w:rPr>
+      </w:pPr>
+    </w:p>
+    <w:p>
+      <w:pPr>
+        <w:pStyle w:val="NormalWeb"/>
+        <w:shd w:val="clear" w:color="auto" w:fill="FFFFFF"/>
+        <w:spacing w:before="240" w:beforeAutospacing="0" w:after="0" w:afterAutospacing="0"/>
+        <w:jc w:val="both"/>
+        <w:rPr>
+          <w:rFonts w:asciiTheme="minorHAnsi" w:hAnsiTheme="minorHAnsi"/>
+          <w:color w:val="000000"/>
+          <w:sz w:val="32"/>
+          <w:szCs w:val="32"/>
+        </w:rPr>
+      </w:pPr>
+      <w:r>
+        <w:rPr>
+          <w:rFonts w:asciiTheme="minorHAnsi" w:hAnsiTheme="minorHAnsi"/>
+          <w:noProof/>
+          <w:color w:val="000000"/>
+          <w:sz w:val="32"/>
+          <w:szCs w:val="32"/>
+        </w:rPr>
+        <w:drawing>
+          <wp:inline distT="0" distB="0" distL="0" distR="0" wp14:anchorId="38719282" wp14:editId="57DB1DF2">
+            <wp:extent cx="3187700" cy="3200400"/>
+            <wp:effectExtent l="0" t="0" r="0" b="0"/>
+            <wp:docPr id="17" name="Picture 17" descr="A screenshot of a cell phone&#10;&#10;Description automatically generated"/>
+            <wp:cNvGraphicFramePr>
+              <a:graphicFrameLocks xmlns:a="http://schemas.openxmlformats.org/drawingml/2006/main" noChangeAspect="1"/>
+            </wp:cNvGraphicFramePr>
+            <a:graphic xmlns:a="http://schemas.openxmlformats.org/drawingml/2006/main">
+              <a:graphicData uri="http://schemas.openxmlformats.org/drawingml/2006/picture">
+                <pic:pic xmlns:pic="http://schemas.openxmlformats.org/drawingml/2006/picture">
+                  <pic:nvPicPr>
+                    <pic:cNvPr id="17" name="Screen Shot 2020-06-26 at 2.16.59 AM.png"/>
+                    <pic:cNvPicPr/>
+                  </pic:nvPicPr>
+                  <pic:blipFill>
+                    <a:blip r:embed="rId12">
+                      <a:extLst>
+                        <a:ext uri="{28A0092B-C50C-407E-A947-70E740481C1C}">
+                          <a14:useLocalDpi xmlns:a14="http://schemas.microsoft.com/office/drawing/2010/main" val="0"/>
+                        </a:ext>
+                      </a:extLst>
+                    </a:blip>
+                    <a:stretch>
+                      <a:fillRect/>
+                    </a:stretch>
+                  </pic:blipFill>
+                  <pic:spPr>
+                    <a:xfrm>
+                      <a:off x="0" y="0"/>
+                      <a:ext cx="3187700" cy="3200400"/>
+                    </a:xfrm>
+                    <a:prstGeom prst="rect">
+                      <a:avLst/>
+                    </a:prstGeom>
+                  </pic:spPr>
+                </pic:pic>
+              </a:graphicData>
+            </a:graphic>
+          </wp:inline>
+        </w:drawing>
+      </w:r>
+      <w:r>
+        <w:rPr>
+          <w:noProof/>
+          <w:sz w:val="32"/>
+          <w:szCs w:val="32"/>
+        </w:rPr>
+        <w:drawing>
+          <wp:inline distT="0" distB="0" distL="0" distR="0" wp14:anchorId="38A6CC5F" wp14:editId="71FB2802">
+            <wp:extent cx="3187700" cy="3200400"/>
+            <wp:effectExtent l="0" t="0" r="0" b="0"/>
+            <wp:docPr id="14" name="Picture 14" descr="A screenshot of a cell phone&#10;&#10;Description automatically generated"/>
+            <wp:cNvGraphicFramePr>
+              <a:graphicFrameLocks xmlns:a="http://schemas.openxmlformats.org/drawingml/2006/main" noChangeAspect="1"/>
+            </wp:cNvGraphicFramePr>
+            <a:graphic xmlns:a="http://schemas.openxmlformats.org/drawingml/2006/main">
+              <a:graphicData uri="http://schemas.openxmlformats.org/drawingml/2006/picture">
+                <pic:pic xmlns:pic="http://schemas.openxmlformats.org/drawingml/2006/picture">
+                  <pic:nvPicPr>
+                    <pic:cNvPr id="14" name="Screen Shot 2020-06-26 at 1.56.37 AM.png"/>
+                    <pic:cNvPicPr/>
+                  </pic:nvPicPr>
+                  <pic:blipFill>
+                    <a:blip r:embed="rId13">
+                      <a:extLst>
+                        <a:ext uri="{28A0092B-C50C-407E-A947-70E740481C1C}">
+                          <a14:useLocalDpi xmlns:a14="http://schemas.microsoft.com/office/drawing/2010/main" val="0"/>
+                        </a:ext>
+                      </a:extLst>
+                    </a:blip>
+                    <a:stretch>
+                      <a:fillRect/>
+                    </a:stretch>
+                  </pic:blipFill>
+                  <pic:spPr>
+                    <a:xfrm>
+                      <a:off x="0" y="0"/>
+                      <a:ext cx="3187700" cy="3200400"/>
+                    </a:xfrm>
+                    <a:prstGeom prst="rect">
+                      <a:avLst/>
+                    </a:prstGeom>
+                  </pic:spPr>
+                </pic:pic>
+              </a:graphicData>
+            </a:graphic>
+          </wp:inline>
+        </w:drawing>
+      </w:r>
+      <w:r>
+        <w:rPr>
+          <w:noProof/>
+          <w:sz w:val="32"/>
+          <w:szCs w:val="32"/>
+        </w:rPr>
+        <w:drawing>
+          <wp:inline distT="0" distB="0" distL="0" distR="0" wp14:anchorId="6CC618B7" wp14:editId="06AF262F">
+            <wp:extent cx="3194159" cy="2908300"/>
+            <wp:effectExtent l="0" t="0" r="6350" b="0"/>
+            <wp:docPr id="13" name="Picture 13" descr="A screenshot of a cell phone&#10;&#10;Description automatically generated"/>
+            <wp:cNvGraphicFramePr>
+              <a:graphicFrameLocks xmlns:a="http://schemas.openxmlformats.org/drawingml/2006/main" noChangeAspect="1"/>
+            </wp:cNvGraphicFramePr>
+            <a:graphic xmlns:a="http://schemas.openxmlformats.org/drawingml/2006/main">
+              <a:graphicData uri="http://schemas.openxmlformats.org/drawingml/2006/picture">
+                <pic:pic xmlns:pic="http://schemas.openxmlformats.org/drawingml/2006/picture">
+                  <pic:nvPicPr>
+                    <pic:cNvPr id="13" name="Screen Shot 2020-06-26 at 1.55.35 AM.png"/>
+                    <pic:cNvPicPr/>
+                  </pic:nvPicPr>
+                  <pic:blipFill>
+                    <a:blip r:embed="rId14">
+                      <a:extLst>
+                        <a:ext uri="{28A0092B-C50C-407E-A947-70E740481C1C}">
+                          <a14:useLocalDpi xmlns:a14="http://schemas.microsoft.com/office/drawing/2010/main" val="0"/>
+                        </a:ext>
+                      </a:extLst>
+                    </a:blip>
+                    <a:stretch>
+                      <a:fillRect/>
+                    </a:stretch>
+                  </pic:blipFill>
+                  <pic:spPr>
+                    <a:xfrm>
+                      <a:off x="0" y="0"/>
+                      <a:ext cx="3194268" cy="2908399"/>
+                    </a:xfrm>
+                    <a:prstGeom prst="rect">
+                      <a:avLst/>
+                    </a:prstGeom>
+                  </pic:spPr>
+                </pic:pic>
+              </a:graphicData>
+            </a:graphic>
+          </wp:inline>
+        </w:drawing>
+      </w:r>
+      <w:r>
+        <w:rPr>
+          <w:noProof/>
+          <w:sz w:val="32"/>
+          <w:szCs w:val="32"/>
+        </w:rPr>
+        <w:drawing>
+          <wp:inline distT="0" distB="0" distL="0" distR="0" wp14:anchorId="6E13D702" wp14:editId="0A2C4DDC">
+            <wp:extent cx="3048000" cy="3048000"/>
+            <wp:effectExtent l="0" t="0" r="0" b="0"/>
+            <wp:docPr id="12" name="Picture 12" descr="A picture containing implement, stationary, pencil, game&#10;&#10;Description automatically generated"/>
+            <wp:cNvGraphicFramePr>
+              <a:graphicFrameLocks xmlns:a="http://schemas.openxmlformats.org/drawingml/2006/main" noChangeAspect="1"/>
+            </wp:cNvGraphicFramePr>
+            <a:graphic xmlns:a="http://schemas.openxmlformats.org/drawingml/2006/main">
+              <a:graphicData uri="http://schemas.openxmlformats.org/drawingml/2006/picture">
+                <pic:pic xmlns:pic="http://schemas.openxmlformats.org/drawingml/2006/picture">
+                  <pic:nvPicPr>
+                    <pic:cNvPr id="12" name="Screen Shot 2020-06-26 at 1.53.24 AM.png"/>
+                    <pic:cNvPicPr/>
+                  </pic:nvPicPr>
+                  <pic:blipFill>
+                    <a:blip r:embed="rId15">
+                      <a:extLst>
+                        <a:ext uri="{28A0092B-C50C-407E-A947-70E740481C1C}">
+                          <a14:useLocalDpi xmlns:a14="http://schemas.microsoft.com/office/drawing/2010/main" val="0"/>
+                        </a:ext>
+                      </a:extLst>
+                    </a:blip>
+                    <a:stretch>
+                      <a:fillRect/>
+                    </a:stretch>
+                  </pic:blipFill>
+                  <pic:spPr>
+                    <a:xfrm>
+                      <a:off x="0" y="0"/>
+                      <a:ext cx="3048000" cy="3048000"/>
+                    </a:xfrm>
+                    <a:prstGeom prst="rect">
+                      <a:avLst/>
+                    </a:prstGeom>
+                  </pic:spPr>
+                </pic:pic>
+              </a:graphicData>
+            </a:graphic>
+          </wp:inline>
+        </w:drawing>
+      </w:r>
+    </w:p>
+    <w:p>
+      <w:pPr>
+        <w:tabs>
+          <w:tab w:val="left" w:pos="2860"/>
+        </w:tabs>
+        <w:rPr>
+          <w:noProof/>
+          <w:sz w:val="32"/>
+          <w:szCs w:val="32"/>
+        </w:rPr>
+      </w:pPr>
+      <w:r>
+        <w:rPr>
+          <w:noProof/>
+          <w:sz w:val="32"/>
+          <w:szCs w:val="32"/>
+        </w:rPr>
+        <w:lastRenderedPageBreak/>
+        <w:t xml:space="preserve"> </w:t>
+      </w:r>
+      <w:r>
+        <w:rPr>
+          <w:noProof/>
+          <w:sz w:val="32"/>
+          <w:szCs w:val="32"/>
+        </w:rPr>
+        <w:drawing>
+          <wp:inline distT="0" distB="0" distL="0" distR="0" wp14:anchorId="04B36C7A" wp14:editId="2682D313">
+            <wp:extent cx="3179420" cy="2850515"/>
+            <wp:effectExtent l="0" t="0" r="0" b="0"/>
+            <wp:docPr id="16" name="Picture 16" descr="A screenshot of a cell phone&#10;&#10;Description automatically generated"/>
+            <wp:cNvGraphicFramePr>
+              <a:graphicFrameLocks xmlns:a="http://schemas.openxmlformats.org/drawingml/2006/main" noChangeAspect="1"/>
+            </wp:cNvGraphicFramePr>
+            <a:graphic xmlns:a="http://schemas.openxmlformats.org/drawingml/2006/main">
+              <a:graphicData uri="http://schemas.openxmlformats.org/drawingml/2006/picture">
+                <pic:pic xmlns:pic="http://schemas.openxmlformats.org/drawingml/2006/picture">
+                  <pic:nvPicPr>
+                    <pic:cNvPr id="16" name="Screen Shot 2020-06-26 at 2.04.21 AM.png"/>
+                    <pic:cNvPicPr/>
+                  </pic:nvPicPr>
+                  <pic:blipFill>
+                    <a:blip r:embed="rId16">
+                      <a:extLst>
+                        <a:ext uri="{28A0092B-C50C-407E-A947-70E740481C1C}">
+                          <a14:useLocalDpi xmlns:a14="http://schemas.microsoft.com/office/drawing/2010/main" val="0"/>
+                        </a:ext>
+                      </a:extLst>
+                    </a:blip>
+                    <a:stretch>
+                      <a:fillRect/>
+                    </a:stretch>
+                  </pic:blipFill>
+                  <pic:spPr>
+                    <a:xfrm>
+                      <a:off x="0" y="0"/>
+                      <a:ext cx="3190672" cy="2860603"/>
+                    </a:xfrm>
+                    <a:prstGeom prst="rect">
+                      <a:avLst/>
+                    </a:prstGeom>
+                  </pic:spPr>
+                </pic:pic>
+              </a:graphicData>
+            </a:graphic>
+          </wp:inline>
+        </w:drawing>
+      </w:r>
+      <w:r>
+        <w:rPr>
+          <w:noProof/>
+          <w:sz w:val="32"/>
+          <w:szCs w:val="32"/>
+        </w:rPr>
+        <w:drawing>
+          <wp:inline distT="0" distB="0" distL="0" distR="0" wp14:anchorId="03992404" wp14:editId="25076A12">
+            <wp:extent cx="3173988" cy="3124200"/>
+            <wp:effectExtent l="0" t="0" r="1270" b="0"/>
+            <wp:docPr id="15" name="Picture 15" descr="A screenshot of a cell phone&#10;&#10;Description automatically generated"/>
+            <wp:cNvGraphicFramePr>
+              <a:graphicFrameLocks xmlns:a="http://schemas.openxmlformats.org/drawingml/2006/main" noChangeAspect="1"/>
+            </wp:cNvGraphicFramePr>
+            <a:graphic xmlns:a="http://schemas.openxmlformats.org/drawingml/2006/main">
+              <a:graphicData uri="http://schemas.openxmlformats.org/drawingml/2006/picture">
+                <pic:pic xmlns:pic="http://schemas.openxmlformats.org/drawingml/2006/picture">
+                  <pic:nvPicPr>
+                    <pic:cNvPr id="15" name="Screen Shot 2020-06-26 at 2.02.27 AM.png"/>
+                    <pic:cNvPicPr/>
+                  </pic:nvPicPr>
+                  <pic:blipFill>
+                    <a:blip r:embed="rId17">
+                      <a:extLst>
+                        <a:ext uri="{28A0092B-C50C-407E-A947-70E740481C1C}">
+                          <a14:useLocalDpi xmlns:a14="http://schemas.microsoft.com/office/drawing/2010/main" val="0"/>
+                        </a:ext>
+                      </a:extLst>
+                    </a:blip>
+                    <a:stretch>
+                      <a:fillRect/>
+                    </a:stretch>
+                  </pic:blipFill>
+                  <pic:spPr>
+                    <a:xfrm>
+                      <a:off x="0" y="0"/>
+                      <a:ext cx="3174504" cy="3124708"/>
+                    </a:xfrm>
+                    <a:prstGeom prst="rect">
+                      <a:avLst/>
+                    </a:prstGeom>
+                  </pic:spPr>
+                </pic:pic>
+              </a:graphicData>
+            </a:graphic>
+          </wp:inline>
+        </w:drawing>
+      </w:r>
+    </w:p>
+    <w:p>
+      <w:pPr>
+        <w:tabs>
+          <w:tab w:val="left" w:pos="2860"/>
+        </w:tabs>
+        <w:rPr>
+          <w:noProof/>
+          <w:sz w:val="32"/>
+          <w:szCs w:val="32"/>
+        </w:rPr>
+      </w:pPr>
+    </w:p>
+    <w:p>
+      <w:pPr>
+        <w:rPr>
+          <w:sz w:val="32"/>
+          <w:szCs w:val="32"/>
+        </w:rPr>
+      </w:pPr>
+    </w:p>
+    <w:p>
+      <w:pPr>
+        <w:rPr>
+          <w:sz w:val="32"/>
+          <w:szCs w:val="32"/>
+        </w:rPr>
+      </w:pPr>
+    </w:p>
+    <w:p>
+      <w:pPr>
+        <w:pStyle w:val="ListParagraph"/>
+        <w:numPr>
+          <w:ilvl w:val="0"/>
+          <w:numId w:val="3"/>
+        </w:numPr>
+        <w:tabs>
+          <w:tab w:val="left" w:pos="1600"/>
+        </w:tabs>
+        <w:rPr>
+          <w:b/>
+          <w:bCs/>
+          <w:sz w:val="32"/>
+          <w:szCs w:val="32"/>
+        </w:rPr>
+      </w:pPr>
+      <w:r>
+        <w:rPr>
+          <w:b/>
+          <w:bCs/>
+          <w:sz w:val="32"/>
+          <w:szCs w:val="32"/>
+        </w:rPr>
+        <w:t>Conclusion</w:t>
+      </w:r>
+    </w:p>
+    <w:p>
+      <w:pPr>
+        <w:tabs>
+          <w:tab w:val="left" w:pos="1600"/>
+        </w:tabs>
+        <w:rPr>
+          <w:b/>
+          <w:bCs/>
+          <w:sz w:val="32"/>
+          <w:szCs w:val="32"/>
+        </w:rPr>
+      </w:pPr>
+    </w:p>
+    <w:p>
+      <w:pPr>
+        <w:tabs>
+          <w:tab w:val="left" w:pos="1600"/>
+        </w:tabs>
+        <w:rPr>
+          <w:sz w:val="32"/>
+          <w:szCs w:val="32"/>
+        </w:rPr>
+      </w:pPr>
+      <w:r>
+        <w:rPr>
+          <w:sz w:val="32"/>
+          <w:szCs w:val="32"/>
+        </w:rPr>
+        <w:t>Similar conclusions</w:t>
+      </w:r>
+      <w:r>
+        <w:rPr>
+          <w:sz w:val="32"/>
+          <w:szCs w:val="32"/>
+        </w:rPr>
+        <w:t xml:space="preserve"> as above</w:t>
+      </w:r>
+      <w:r>
+        <w:rPr>
+          <w:sz w:val="32"/>
+          <w:szCs w:val="32"/>
+        </w:rPr>
+        <w:t xml:space="preserve"> can be derived for other restaurants as well. One can also look at the second </w:t>
+      </w:r>
+      <w:r>
+        <w:rPr>
+          <w:sz w:val="32"/>
+          <w:szCs w:val="32"/>
+        </w:rPr>
+        <w:t>most common</w:t>
+      </w:r>
+      <w:r>
+        <w:rPr>
+          <w:sz w:val="32"/>
+          <w:szCs w:val="32"/>
+        </w:rPr>
+        <w:t xml:space="preserve"> venues as well to gain </w:t>
+      </w:r>
+      <w:r>
+        <w:rPr>
+          <w:sz w:val="32"/>
+          <w:szCs w:val="32"/>
+        </w:rPr>
+        <w:t xml:space="preserve">some additional </w:t>
+      </w:r>
+      <w:r>
+        <w:rPr>
+          <w:sz w:val="32"/>
+          <w:szCs w:val="32"/>
+        </w:rPr>
+        <w:t>information</w:t>
+      </w:r>
+      <w:r>
+        <w:rPr>
+          <w:sz w:val="32"/>
+          <w:szCs w:val="32"/>
+        </w:rPr>
+        <w:t xml:space="preserve"> about the clusters</w:t>
+      </w:r>
+      <w:r>
+        <w:rPr>
+          <w:sz w:val="32"/>
+          <w:szCs w:val="32"/>
+        </w:rPr>
+        <w:t xml:space="preserve">. Further exploration could </w:t>
+      </w:r>
+      <w:r>
+        <w:rPr>
+          <w:sz w:val="32"/>
+          <w:szCs w:val="32"/>
+        </w:rPr>
+        <w:t xml:space="preserve">also </w:t>
+      </w:r>
+      <w:r>
+        <w:rPr>
+          <w:sz w:val="32"/>
+          <w:szCs w:val="32"/>
+        </w:rPr>
+        <w:t xml:space="preserve">be based on </w:t>
+      </w:r>
+      <w:r>
+        <w:rPr>
+          <w:sz w:val="32"/>
+          <w:szCs w:val="32"/>
+        </w:rPr>
+        <w:t xml:space="preserve">things like </w:t>
+      </w:r>
+      <w:r>
+        <w:rPr>
+          <w:sz w:val="32"/>
+          <w:szCs w:val="32"/>
+        </w:rPr>
+        <w:t>distance from public transport, availability of parking lots, population,</w:t>
+      </w:r>
+      <w:r>
+        <w:rPr>
+          <w:sz w:val="32"/>
+          <w:szCs w:val="32"/>
+        </w:rPr>
+        <w:t xml:space="preserve"> </w:t>
+      </w:r>
+      <w:r>
+        <w:rPr>
+          <w:sz w:val="32"/>
+          <w:szCs w:val="32"/>
+        </w:rPr>
+        <w:t xml:space="preserve">etc. So, one can </w:t>
+      </w:r>
+      <w:r>
+        <w:rPr>
+          <w:sz w:val="32"/>
+          <w:szCs w:val="32"/>
+        </w:rPr>
+        <w:t xml:space="preserve">naturally </w:t>
+      </w:r>
+      <w:r>
+        <w:rPr>
+          <w:sz w:val="32"/>
+          <w:szCs w:val="32"/>
+        </w:rPr>
+        <w:t>carry forward th</w:t>
+      </w:r>
+      <w:r>
+        <w:rPr>
+          <w:sz w:val="32"/>
+          <w:szCs w:val="32"/>
+        </w:rPr>
+        <w:t>is</w:t>
+      </w:r>
+      <w:r>
+        <w:rPr>
+          <w:sz w:val="32"/>
+          <w:szCs w:val="32"/>
+        </w:rPr>
+        <w:t xml:space="preserve"> analysis further based </w:t>
+      </w:r>
+      <w:r>
+        <w:rPr>
+          <w:sz w:val="32"/>
+          <w:szCs w:val="32"/>
+        </w:rPr>
+        <w:t>on</w:t>
+      </w:r>
+      <w:r>
+        <w:rPr>
+          <w:sz w:val="32"/>
+          <w:szCs w:val="32"/>
+        </w:rPr>
+        <w:t xml:space="preserve"> the information collected in this report and make even stronger predictions.</w:t>
       </w:r>
     </w:p>
     <w:sectPr>
@@ -3032,6 +4331,20 @@
       <w:szCs w:val="18"/>
     </w:rPr>
   </w:style>
+  <w:style w:type="paragraph" w:styleId="NormalWeb">
+    <w:name w:val="Normal (Web)"/>
+    <w:basedOn w:val="Normal"/>
+    <w:uiPriority w:val="99"/>
+    <w:semiHidden/>
+    <w:unhideWhenUsed/>
+    <w:rsid w:val="00B16413"/>
+    <w:pPr>
+      <w:spacing w:before="100" w:beforeAutospacing="1" w:after="100" w:afterAutospacing="1"/>
+    </w:pPr>
+    <w:rPr>
+      <w:rFonts w:ascii="Times New Roman" w:eastAsia="Times New Roman" w:hAnsi="Times New Roman" w:cs="Times New Roman"/>
+    </w:rPr>
+  </w:style>
 </w:styles>
 </file>
 

</xml_diff>